<commit_message>
GKAPR2 Aufgabe 1 fertig
</commit_message>
<xml_diff>
--- a/AD/Praktikum 3/AD PR3.docx
+++ b/AD/Praktikum 3/AD PR3.docx
@@ -84,12 +84,21 @@
         </w:rPr>
         <w:t xml:space="preserve">for </w:t>
       </w:r>
-      <w:r>
-        <w:rPr>
-          <w:rFonts w:ascii="CMMI10" w:hAnsi="CMMI10" w:cs="CMMI10"/>
-          <w:lang w:val="en-US"/>
-        </w:rPr>
-        <w:t xml:space="preserve">i </w:t>
+      <w:proofErr w:type="spellStart"/>
+      <w:r>
+        <w:rPr>
+          <w:rFonts w:ascii="CMMI10" w:hAnsi="CMMI10" w:cs="CMMI10"/>
+          <w:lang w:val="en-US"/>
+        </w:rPr>
+        <w:t>i</w:t>
+      </w:r>
+      <w:proofErr w:type="spellEnd"/>
+      <w:r>
+        <w:rPr>
+          <w:rFonts w:ascii="CMMI10" w:hAnsi="CMMI10" w:cs="CMMI10"/>
+          <w:lang w:val="en-US"/>
+        </w:rPr>
+        <w:t xml:space="preserve"> </w:t>
       </w:r>
       <w:r>
         <w:rPr>
@@ -200,6 +209,7 @@
         </w:rPr>
         <w:t>[</w:t>
       </w:r>
+      <w:proofErr w:type="spellStart"/>
       <w:r>
         <w:rPr>
           <w:rFonts w:ascii="CMMI10" w:hAnsi="CMMI10" w:cs="CMMI10"/>
@@ -207,6 +217,7 @@
         </w:rPr>
         <w:t>i</w:t>
       </w:r>
+      <w:proofErr w:type="spellEnd"/>
       <w:r>
         <w:rPr>
           <w:rFonts w:ascii="CMR10" w:hAnsi="CMR10" w:cs="CMR10"/>
@@ -223,53 +234,62 @@
         <w:spacing w:after="0" w:line="240" w:lineRule="auto"/>
         <w:rPr>
           <w:rFonts w:ascii="SFBX1095" w:hAnsi="SFBX1095" w:cs="SFBX1095"/>
-          <w:lang w:val="en-US"/>
-        </w:rPr>
-      </w:pPr>
-      <w:r>
-        <w:rPr>
-          <w:rFonts w:ascii="SFRM0900" w:hAnsi="SFRM0900" w:cs="SFRM0900"/>
-          <w:sz w:val="18"/>
-          <w:szCs w:val="18"/>
-          <w:lang w:val="en-US"/>
+        </w:rPr>
+      </w:pPr>
+      <w:r>
+        <w:rPr>
+          <w:rFonts w:ascii="SFRM0900" w:hAnsi="SFRM0900" w:cs="SFRM0900"/>
+          <w:sz w:val="18"/>
+          <w:szCs w:val="18"/>
         </w:rPr>
         <w:t xml:space="preserve">4: </w:t>
       </w:r>
       <w:r>
         <w:rPr>
           <w:rFonts w:ascii="SFBX1095" w:hAnsi="SFBX1095" w:cs="SFBX1095"/>
-          <w:lang w:val="en-US"/>
-        </w:rPr>
-        <w:t>end for</w:t>
-      </w:r>
-    </w:p>
-    <w:p>
-      <w:pPr>
-        <w:rPr>
-          <w:rFonts w:ascii="CMMI10" w:hAnsi="CMMI10" w:cs="CMMI10"/>
-          <w:lang w:val="en-US"/>
-        </w:rPr>
-      </w:pPr>
-      <w:r>
-        <w:rPr>
-          <w:rFonts w:ascii="SFRM0900" w:hAnsi="SFRM0900" w:cs="SFRM0900"/>
-          <w:sz w:val="18"/>
-          <w:szCs w:val="18"/>
-          <w:lang w:val="en-US"/>
+        </w:rPr>
+        <w:t xml:space="preserve">end </w:t>
+      </w:r>
+      <w:proofErr w:type="spellStart"/>
+      <w:r>
+        <w:rPr>
+          <w:rFonts w:ascii="SFBX1095" w:hAnsi="SFBX1095" w:cs="SFBX1095"/>
+        </w:rPr>
+        <w:t>for</w:t>
+      </w:r>
+      <w:proofErr w:type="spellEnd"/>
+    </w:p>
+    <w:p>
+      <w:pPr>
+        <w:rPr>
+          <w:rFonts w:ascii="CMMI10" w:hAnsi="CMMI10" w:cs="CMMI10"/>
+        </w:rPr>
+      </w:pPr>
+      <w:r>
+        <w:rPr>
+          <w:rFonts w:ascii="SFRM0900" w:hAnsi="SFRM0900" w:cs="SFRM0900"/>
+          <w:sz w:val="18"/>
+          <w:szCs w:val="18"/>
         </w:rPr>
         <w:t xml:space="preserve">5: </w:t>
       </w:r>
-      <w:r>
-        <w:rPr>
-          <w:rFonts w:ascii="SFBX1095" w:hAnsi="SFBX1095" w:cs="SFBX1095"/>
-          <w:lang w:val="en-US"/>
-        </w:rPr>
-        <w:t xml:space="preserve">return </w:t>
-      </w:r>
-      <w:r>
-        <w:rPr>
-          <w:rFonts w:ascii="CMMI10" w:hAnsi="CMMI10" w:cs="CMMI10"/>
-          <w:lang w:val="en-US"/>
+      <w:proofErr w:type="spellStart"/>
+      <w:r>
+        <w:rPr>
+          <w:rFonts w:ascii="SFBX1095" w:hAnsi="SFBX1095" w:cs="SFBX1095"/>
+        </w:rPr>
+        <w:t>return</w:t>
+      </w:r>
+      <w:proofErr w:type="spellEnd"/>
+      <w:r>
+        <w:rPr>
+          <w:rFonts w:ascii="SFBX1095" w:hAnsi="SFBX1095" w:cs="SFBX1095"/>
+        </w:rPr>
+        <w:t xml:space="preserve"> </w:t>
+      </w:r>
+      <w:r>
+        <w:rPr>
+          <w:rFonts w:ascii="CMMI10" w:hAnsi="CMMI10" w:cs="CMMI10"/>
         </w:rPr>
         <w:t>x</w:t>
       </w:r>
@@ -395,12 +415,21 @@
         </w:rPr>
         <w:t xml:space="preserve">for </w:t>
       </w:r>
-      <w:r>
-        <w:rPr>
-          <w:rFonts w:ascii="CMMI10" w:hAnsi="CMMI10" w:cs="CMMI10"/>
-          <w:lang w:val="en-US"/>
-        </w:rPr>
-        <w:t xml:space="preserve">i </w:t>
+      <w:proofErr w:type="spellStart"/>
+      <w:r>
+        <w:rPr>
+          <w:rFonts w:ascii="CMMI10" w:hAnsi="CMMI10" w:cs="CMMI10"/>
+          <w:lang w:val="en-US"/>
+        </w:rPr>
+        <w:t>i</w:t>
+      </w:r>
+      <w:proofErr w:type="spellEnd"/>
+      <w:r>
+        <w:rPr>
+          <w:rFonts w:ascii="CMMI10" w:hAnsi="CMMI10" w:cs="CMMI10"/>
+          <w:lang w:val="en-US"/>
+        </w:rPr>
+        <w:t xml:space="preserve"> </w:t>
       </w:r>
       <w:r>
         <w:rPr>
@@ -474,6 +503,7 @@
         </w:rPr>
         <w:t>[</w:t>
       </w:r>
+      <w:proofErr w:type="spellStart"/>
       <w:r>
         <w:rPr>
           <w:rFonts w:ascii="CMMI10" w:hAnsi="CMMI10" w:cs="CMMI10"/>
@@ -481,6 +511,7 @@
         </w:rPr>
         <w:t>i</w:t>
       </w:r>
+      <w:proofErr w:type="spellEnd"/>
       <w:r>
         <w:rPr>
           <w:rFonts w:ascii="CMR10" w:hAnsi="CMR10" w:cs="CMR10"/>
@@ -488,6 +519,7 @@
         </w:rPr>
         <w:t xml:space="preserve">] = </w:t>
       </w:r>
+      <w:proofErr w:type="spellStart"/>
       <w:r>
         <w:rPr>
           <w:rFonts w:ascii="CMMI10" w:hAnsi="CMMI10" w:cs="CMMI10"/>
@@ -495,6 +527,7 @@
         </w:rPr>
         <w:t>i</w:t>
       </w:r>
+      <w:proofErr w:type="spellEnd"/>
     </w:p>
     <w:p>
       <w:pPr>
@@ -551,12 +584,21 @@
         </w:rPr>
         <w:t xml:space="preserve">for </w:t>
       </w:r>
-      <w:r>
-        <w:rPr>
-          <w:rFonts w:ascii="CMMI10" w:hAnsi="CMMI10" w:cs="CMMI10"/>
-          <w:lang w:val="en-US"/>
-        </w:rPr>
-        <w:t xml:space="preserve">i </w:t>
+      <w:proofErr w:type="spellStart"/>
+      <w:r>
+        <w:rPr>
+          <w:rFonts w:ascii="CMMI10" w:hAnsi="CMMI10" w:cs="CMMI10"/>
+          <w:lang w:val="en-US"/>
+        </w:rPr>
+        <w:t>i</w:t>
+      </w:r>
+      <w:proofErr w:type="spellEnd"/>
+      <w:r>
+        <w:rPr>
+          <w:rFonts w:ascii="CMMI10" w:hAnsi="CMMI10" w:cs="CMMI10"/>
+          <w:lang w:val="en-US"/>
+        </w:rPr>
+        <w:t xml:space="preserve"> </w:t>
       </w:r>
       <w:r>
         <w:rPr>
@@ -639,6 +681,7 @@
         </w:rPr>
         <w:t>[</w:t>
       </w:r>
+      <w:proofErr w:type="spellStart"/>
       <w:r>
         <w:rPr>
           <w:rFonts w:ascii="CMMI10" w:hAnsi="CMMI10" w:cs="CMMI10"/>
@@ -646,6 +689,7 @@
         </w:rPr>
         <w:t>i</w:t>
       </w:r>
+      <w:proofErr w:type="spellEnd"/>
       <w:r>
         <w:rPr>
           <w:rFonts w:ascii="CMR10" w:hAnsi="CMR10" w:cs="CMR10"/>
@@ -720,12 +764,21 @@
         </w:rPr>
         <w:t xml:space="preserve">n </w:t>
       </w:r>
+      <w:proofErr w:type="spellStart"/>
       <w:r>
         <w:rPr>
           <w:rFonts w:ascii="SFRM1095" w:hAnsi="SFRM1095" w:cs="SFRM1095"/>
           <w:lang w:val="en-US"/>
         </w:rPr>
-        <w:t xml:space="preserve">downto </w:t>
+        <w:t>downto</w:t>
+      </w:r>
+      <w:proofErr w:type="spellEnd"/>
+      <w:r>
+        <w:rPr>
+          <w:rFonts w:ascii="SFRM1095" w:hAnsi="SFRM1095" w:cs="SFRM1095"/>
+          <w:lang w:val="en-US"/>
+        </w:rPr>
+        <w:t xml:space="preserve"> </w:t>
       </w:r>
       <w:r>
         <w:rPr>
@@ -838,6 +891,7 @@
         </w:rPr>
         <w:t>[</w:t>
       </w:r>
+      <w:proofErr w:type="spellStart"/>
       <w:r>
         <w:rPr>
           <w:rFonts w:ascii="CMMI10" w:hAnsi="CMMI10" w:cs="CMMI10"/>
@@ -845,6 +899,7 @@
         </w:rPr>
         <w:t>i</w:t>
       </w:r>
+      <w:proofErr w:type="spellEnd"/>
       <w:r>
         <w:rPr>
           <w:rFonts w:ascii="CMR10" w:hAnsi="CMR10" w:cs="CMR10"/>
@@ -930,6 +985,7 @@
         </w:rPr>
         <w:t>[</w:t>
       </w:r>
+      <w:proofErr w:type="spellStart"/>
       <w:r>
         <w:rPr>
           <w:rFonts w:ascii="CMMI10" w:hAnsi="CMMI10" w:cs="CMMI10"/>
@@ -937,6 +993,7 @@
         </w:rPr>
         <w:t>i</w:t>
       </w:r>
+      <w:proofErr w:type="spellEnd"/>
       <w:r>
         <w:rPr>
           <w:rFonts w:ascii="CMR10" w:hAnsi="CMR10" w:cs="CMR10"/>
@@ -1101,29 +1158,33 @@
         <w:spacing w:after="0" w:line="240" w:lineRule="auto"/>
         <w:rPr>
           <w:rFonts w:ascii="CMMI10" w:hAnsi="CMMI10" w:cs="CMMI10"/>
-          <w:lang w:val="en-US"/>
-        </w:rPr>
-      </w:pPr>
-      <w:r>
-        <w:rPr>
-          <w:rFonts w:ascii="SFRM0900" w:hAnsi="SFRM0900" w:cs="SFRM0900"/>
-          <w:sz w:val="18"/>
-          <w:szCs w:val="18"/>
-          <w:lang w:val="en-US"/>
+        </w:rPr>
+      </w:pPr>
+      <w:r>
+        <w:rPr>
+          <w:rFonts w:ascii="SFRM0900" w:hAnsi="SFRM0900" w:cs="SFRM0900"/>
+          <w:sz w:val="18"/>
+          <w:szCs w:val="18"/>
         </w:rPr>
         <w:t xml:space="preserve">12: </w:t>
       </w:r>
-      <w:r>
-        <w:rPr>
-          <w:rFonts w:ascii="SFBX1095" w:hAnsi="SFBX1095" w:cs="SFBX1095"/>
-          <w:lang w:val="en-US"/>
-        </w:rPr>
-        <w:t xml:space="preserve">return </w:t>
-      </w:r>
-      <w:r>
-        <w:rPr>
-          <w:rFonts w:ascii="CMMI10" w:hAnsi="CMMI10" w:cs="CMMI10"/>
-          <w:lang w:val="en-US"/>
+      <w:proofErr w:type="spellStart"/>
+      <w:r>
+        <w:rPr>
+          <w:rFonts w:ascii="SFBX1095" w:hAnsi="SFBX1095" w:cs="SFBX1095"/>
+        </w:rPr>
+        <w:t>return</w:t>
+      </w:r>
+      <w:proofErr w:type="spellEnd"/>
+      <w:r>
+        <w:rPr>
+          <w:rFonts w:ascii="SFBX1095" w:hAnsi="SFBX1095" w:cs="SFBX1095"/>
+        </w:rPr>
+        <w:t xml:space="preserve"> </w:t>
+      </w:r>
+      <w:r>
+        <w:rPr>
+          <w:rFonts w:ascii="CMMI10" w:hAnsi="CMMI10" w:cs="CMMI10"/>
         </w:rPr>
         <w:t>C</w:t>
       </w:r>
@@ -1136,7 +1197,6 @@
         <w:spacing w:after="0" w:line="240" w:lineRule="auto"/>
         <w:rPr>
           <w:rFonts w:ascii="CMMI10" w:hAnsi="CMMI10" w:cs="CMMI10"/>
-          <w:lang w:val="en-US"/>
         </w:rPr>
       </w:pPr>
     </w:p>
@@ -1203,7 +1263,15 @@
       </w:r>
       <w:r>
         <w:br/>
-        <w:t>In Zeile 8 findet eine Zuweisung statt. Diese kann maximal n² mal statt finden. (n²)</w:t>
+        <w:t xml:space="preserve">In Zeile 8 findet eine Zuweisung statt. Diese kann maximal n² mal </w:t>
+      </w:r>
+      <w:proofErr w:type="spellStart"/>
+      <w:r>
+        <w:t>statt finden</w:t>
+      </w:r>
+      <w:proofErr w:type="spellEnd"/>
+      <w:r>
+        <w:t>. (n²)</w:t>
       </w:r>
     </w:p>
     <w:p>
@@ -1305,12 +1373,21 @@
         </w:rPr>
         <w:t xml:space="preserve">for </w:t>
       </w:r>
-      <w:r>
-        <w:rPr>
-          <w:rFonts w:ascii="CMMI10" w:hAnsi="CMMI10" w:cs="CMMI10"/>
-          <w:lang w:val="en-US"/>
-        </w:rPr>
-        <w:t xml:space="preserve">i </w:t>
+      <w:proofErr w:type="spellStart"/>
+      <w:r>
+        <w:rPr>
+          <w:rFonts w:ascii="CMMI10" w:hAnsi="CMMI10" w:cs="CMMI10"/>
+          <w:lang w:val="en-US"/>
+        </w:rPr>
+        <w:t>i</w:t>
+      </w:r>
+      <w:proofErr w:type="spellEnd"/>
+      <w:r>
+        <w:rPr>
+          <w:rFonts w:ascii="CMMI10" w:hAnsi="CMMI10" w:cs="CMMI10"/>
+          <w:lang w:val="en-US"/>
+        </w:rPr>
+        <w:t xml:space="preserve"> </w:t>
       </w:r>
       <w:r>
         <w:rPr>
@@ -1465,6 +1542,7 @@
         </w:rPr>
         <w:t>[</w:t>
       </w:r>
+      <w:proofErr w:type="spellStart"/>
       <w:r>
         <w:rPr>
           <w:rFonts w:ascii="CMMI10" w:hAnsi="CMMI10" w:cs="CMMI10"/>
@@ -1472,6 +1550,8 @@
         </w:rPr>
         <w:t>i</w:t>
       </w:r>
+      <w:proofErr w:type="spellEnd"/>
+      <w:proofErr w:type="gramStart"/>
       <w:r>
         <w:rPr>
           <w:rFonts w:ascii="CMR10" w:hAnsi="CMR10" w:cs="CMR10"/>
@@ -1479,6 +1559,7 @@
         </w:rPr>
         <w:t>][</w:t>
       </w:r>
+      <w:proofErr w:type="gramEnd"/>
       <w:r>
         <w:rPr>
           <w:rFonts w:ascii="CMMI10" w:hAnsi="CMMI10" w:cs="CMMI10"/>
@@ -1636,6 +1717,7 @@
         </w:rPr>
         <w:t>[</w:t>
       </w:r>
+      <w:proofErr w:type="spellStart"/>
       <w:r>
         <w:rPr>
           <w:rFonts w:ascii="CMMI10" w:hAnsi="CMMI10" w:cs="CMMI10"/>
@@ -1643,6 +1725,8 @@
         </w:rPr>
         <w:t>i</w:t>
       </w:r>
+      <w:proofErr w:type="spellEnd"/>
+      <w:proofErr w:type="gramStart"/>
       <w:r>
         <w:rPr>
           <w:rFonts w:ascii="CMR10" w:hAnsi="CMR10" w:cs="CMR10"/>
@@ -1650,6 +1734,7 @@
         </w:rPr>
         <w:t>][</w:t>
       </w:r>
+      <w:proofErr w:type="gramEnd"/>
       <w:r>
         <w:rPr>
           <w:rFonts w:ascii="CMMI10" w:hAnsi="CMMI10" w:cs="CMMI10"/>
@@ -1678,6 +1763,7 @@
         </w:rPr>
         <w:t>[</w:t>
       </w:r>
+      <w:proofErr w:type="spellStart"/>
       <w:r>
         <w:rPr>
           <w:rFonts w:ascii="CMMI10" w:hAnsi="CMMI10" w:cs="CMMI10"/>
@@ -1685,6 +1771,7 @@
         </w:rPr>
         <w:t>i</w:t>
       </w:r>
+      <w:proofErr w:type="spellEnd"/>
       <w:r>
         <w:rPr>
           <w:rFonts w:ascii="CMR10" w:hAnsi="CMR10" w:cs="CMR10"/>
@@ -1977,7 +2064,15 @@
         <w:spacing w:after="0" w:line="240" w:lineRule="auto"/>
       </w:pPr>
       <w:r>
-        <w:t>In Zeile 5 findet eine Multiplikation und eine Zuweisung statt. Da dies in einem Assemblertakt passiert, werten wir dies als eine Operation. Das findet n³ mal statt. (n³)</w:t>
+        <w:t xml:space="preserve">In Zeile 5 </w:t>
+      </w:r>
+      <w:proofErr w:type="gramStart"/>
+      <w:r>
+        <w:t>findet</w:t>
+      </w:r>
+      <w:proofErr w:type="gramEnd"/>
+      <w:r>
+        <w:t xml:space="preserve"> eine Multiplikation und eine Zuweisung statt. Da dies in einem Assemblertakt passiert, werten wir dies als eine Operation. Das findet n³ mal statt. (n³)</w:t>
       </w:r>
     </w:p>
     <w:p>
@@ -2075,12 +2170,21 @@
         </w:rPr>
         <w:t xml:space="preserve">for </w:t>
       </w:r>
-      <w:r>
-        <w:rPr>
-          <w:rFonts w:ascii="CMMI10" w:hAnsi="CMMI10" w:cs="CMMI10"/>
-          <w:lang w:val="en-US"/>
-        </w:rPr>
-        <w:t xml:space="preserve">i </w:t>
+      <w:proofErr w:type="spellStart"/>
+      <w:r>
+        <w:rPr>
+          <w:rFonts w:ascii="CMMI10" w:hAnsi="CMMI10" w:cs="CMMI10"/>
+          <w:lang w:val="en-US"/>
+        </w:rPr>
+        <w:t>i</w:t>
+      </w:r>
+      <w:proofErr w:type="spellEnd"/>
+      <w:r>
+        <w:rPr>
+          <w:rFonts w:ascii="CMMI10" w:hAnsi="CMMI10" w:cs="CMMI10"/>
+          <w:lang w:val="en-US"/>
+        </w:rPr>
+        <w:t xml:space="preserve"> </w:t>
       </w:r>
       <w:r>
         <w:rPr>
@@ -2166,14 +2270,23 @@
           <w:rFonts w:ascii="SFRM1095" w:hAnsi="SFRM1095" w:cs="SFRM1095"/>
           <w:lang w:val="en-US"/>
         </w:rPr>
-        <w:t xml:space="preserve">downto </w:t>
-      </w:r>
-      <w:r>
-        <w:rPr>
-          <w:rFonts w:ascii="CMMI10" w:hAnsi="CMMI10" w:cs="CMMI10"/>
-          <w:lang w:val="en-US"/>
-        </w:rPr>
-        <w:t xml:space="preserve">i </w:t>
+        <w:t xml:space="preserve">to </w:t>
+      </w:r>
+      <w:proofErr w:type="spellStart"/>
+      <w:r>
+        <w:rPr>
+          <w:rFonts w:ascii="CMMI10" w:hAnsi="CMMI10" w:cs="CMMI10"/>
+          <w:lang w:val="en-US"/>
+        </w:rPr>
+        <w:t>i</w:t>
+      </w:r>
+      <w:proofErr w:type="spellEnd"/>
+      <w:r>
+        <w:rPr>
+          <w:rFonts w:ascii="CMMI10" w:hAnsi="CMMI10" w:cs="CMMI10"/>
+          <w:lang w:val="en-US"/>
+        </w:rPr>
+        <w:t xml:space="preserve"> </w:t>
       </w:r>
       <w:r>
         <w:rPr>
@@ -2272,6 +2385,7 @@
         </w:rPr>
         <w:t>[</w:t>
       </w:r>
+      <w:proofErr w:type="spellStart"/>
       <w:r>
         <w:rPr>
           <w:rFonts w:ascii="CMMI10" w:hAnsi="CMMI10" w:cs="CMMI10"/>
@@ -2279,6 +2393,8 @@
         </w:rPr>
         <w:t>i</w:t>
       </w:r>
+      <w:proofErr w:type="spellEnd"/>
+      <w:proofErr w:type="gramStart"/>
       <w:r>
         <w:rPr>
           <w:rFonts w:ascii="CMR10" w:hAnsi="CMR10" w:cs="CMR10"/>
@@ -2286,6 +2402,7 @@
         </w:rPr>
         <w:t>][</w:t>
       </w:r>
+      <w:proofErr w:type="gramEnd"/>
       <w:r>
         <w:rPr>
           <w:rFonts w:ascii="CMMI10" w:hAnsi="CMMI10" w:cs="CMMI10"/>
@@ -2346,57 +2463,66 @@
         <w:spacing w:after="0" w:line="240" w:lineRule="auto"/>
         <w:rPr>
           <w:rFonts w:ascii="SFBX1095" w:hAnsi="SFBX1095" w:cs="SFBX1095"/>
-          <w:lang w:val="en-US"/>
-        </w:rPr>
-      </w:pPr>
-      <w:r>
-        <w:rPr>
-          <w:rFonts w:ascii="SFRM0900" w:hAnsi="SFRM0900" w:cs="SFRM0900"/>
-          <w:sz w:val="18"/>
-          <w:szCs w:val="18"/>
-          <w:lang w:val="en-US"/>
+        </w:rPr>
+      </w:pPr>
+      <w:r>
+        <w:rPr>
+          <w:rFonts w:ascii="SFRM0900" w:hAnsi="SFRM0900" w:cs="SFRM0900"/>
+          <w:sz w:val="18"/>
+          <w:szCs w:val="18"/>
         </w:rPr>
         <w:t xml:space="preserve">5: </w:t>
       </w:r>
       <w:r>
         <w:rPr>
           <w:rFonts w:ascii="SFBX1095" w:hAnsi="SFBX1095" w:cs="SFBX1095"/>
-          <w:lang w:val="en-US"/>
-        </w:rPr>
-        <w:t>end for</w:t>
-      </w:r>
-    </w:p>
-    <w:p>
-      <w:pPr>
-        <w:autoSpaceDE w:val="0"/>
-        <w:autoSpaceDN w:val="0"/>
-        <w:adjustRightInd w:val="0"/>
-        <w:spacing w:after="0" w:line="240" w:lineRule="auto"/>
-        <w:rPr>
-          <w:rFonts w:ascii="CMMI10" w:hAnsi="CMMI10" w:cs="CMMI10"/>
-          <w:lang w:val="en-US"/>
-        </w:rPr>
-      </w:pPr>
-      <w:r>
-        <w:rPr>
-          <w:rFonts w:ascii="SFRM0900" w:hAnsi="SFRM0900" w:cs="SFRM0900"/>
-          <w:sz w:val="18"/>
-          <w:szCs w:val="18"/>
-          <w:lang w:val="en-US"/>
+        </w:rPr>
+        <w:t xml:space="preserve">end </w:t>
+      </w:r>
+      <w:proofErr w:type="spellStart"/>
+      <w:r>
+        <w:rPr>
+          <w:rFonts w:ascii="SFBX1095" w:hAnsi="SFBX1095" w:cs="SFBX1095"/>
+        </w:rPr>
+        <w:t>for</w:t>
+      </w:r>
+      <w:proofErr w:type="spellEnd"/>
+    </w:p>
+    <w:p>
+      <w:pPr>
+        <w:autoSpaceDE w:val="0"/>
+        <w:autoSpaceDN w:val="0"/>
+        <w:adjustRightInd w:val="0"/>
+        <w:spacing w:after="0" w:line="240" w:lineRule="auto"/>
+        <w:rPr>
+          <w:rFonts w:ascii="CMMI10" w:hAnsi="CMMI10" w:cs="CMMI10"/>
+        </w:rPr>
+      </w:pPr>
+      <w:r>
+        <w:rPr>
+          <w:rFonts w:ascii="SFRM0900" w:hAnsi="SFRM0900" w:cs="SFRM0900"/>
+          <w:sz w:val="18"/>
+          <w:szCs w:val="18"/>
         </w:rPr>
         <w:t xml:space="preserve">6: </w:t>
       </w:r>
-      <w:r>
-        <w:rPr>
-          <w:rFonts w:ascii="SFBX1095" w:hAnsi="SFBX1095" w:cs="SFBX1095"/>
-          <w:lang w:val="en-US"/>
-        </w:rPr>
-        <w:t xml:space="preserve">return </w:t>
-      </w:r>
-      <w:r>
-        <w:rPr>
-          <w:rFonts w:ascii="CMMI10" w:hAnsi="CMMI10" w:cs="CMMI10"/>
-          <w:lang w:val="en-US"/>
+      <w:proofErr w:type="spellStart"/>
+      <w:r>
+        <w:rPr>
+          <w:rFonts w:ascii="SFBX1095" w:hAnsi="SFBX1095" w:cs="SFBX1095"/>
+        </w:rPr>
+        <w:t>return</w:t>
+      </w:r>
+      <w:proofErr w:type="spellEnd"/>
+      <w:r>
+        <w:rPr>
+          <w:rFonts w:ascii="SFBX1095" w:hAnsi="SFBX1095" w:cs="SFBX1095"/>
+        </w:rPr>
+        <w:t xml:space="preserve"> </w:t>
+      </w:r>
+      <w:r>
+        <w:rPr>
+          <w:rFonts w:ascii="CMMI10" w:hAnsi="CMMI10" w:cs="CMMI10"/>
         </w:rPr>
         <w:t>x</w:t>
       </w:r>
@@ -2409,7 +2535,6 @@
         <w:spacing w:after="0" w:line="240" w:lineRule="auto"/>
         <w:rPr>
           <w:rFonts w:ascii="CMMI10" w:hAnsi="CMMI10" w:cs="CMMI10"/>
-          <w:lang w:val="en-US"/>
         </w:rPr>
       </w:pPr>
     </w:p>
@@ -2435,16 +2560,48 @@
         <w:spacing w:after="0" w:line="240" w:lineRule="auto"/>
       </w:pPr>
       <w:r>
-        <w:t xml:space="preserve">In Zeile 2 wird erst eine zuweisung gemacht und in jedem darauf folgenden Durchlauf I inkrementiert. </w:t>
-      </w:r>
-      <w:r>
-        <w:t>Dies findet n mal statt, allerdings veringert sich die Menge der Inkrementationen bei jedem Durchlauf um 1. Daher läs</w:t>
-      </w:r>
-      <w:r>
-        <w:t>st sich der Aufwand mit der Gauß</w:t>
-      </w:r>
-      <w:r>
-        <w:t xml:space="preserve">schen Summenformel beschreiben. </w:t>
+        <w:t xml:space="preserve">In Zeile 2 wird erst eine </w:t>
+      </w:r>
+      <w:proofErr w:type="spellStart"/>
+      <w:r>
+        <w:t>zuweisung</w:t>
+      </w:r>
+      <w:proofErr w:type="spellEnd"/>
+      <w:r>
+        <w:t xml:space="preserve"> gemacht und in jedem darauf folgenden Durchlauf I inkrementiert. </w:t>
+      </w:r>
+      <w:r>
+        <w:t xml:space="preserve">Dies findet n mal statt, allerdings </w:t>
+      </w:r>
+      <w:proofErr w:type="spellStart"/>
+      <w:r>
+        <w:t>veringert</w:t>
+      </w:r>
+      <w:proofErr w:type="spellEnd"/>
+      <w:r>
+        <w:t xml:space="preserve"> sich die Menge der </w:t>
+      </w:r>
+      <w:proofErr w:type="spellStart"/>
+      <w:r>
+        <w:t>Inkrementationen</w:t>
+      </w:r>
+      <w:proofErr w:type="spellEnd"/>
+      <w:r>
+        <w:t xml:space="preserve"> bei jedem Durchlauf um 1. Daher läs</w:t>
+      </w:r>
+      <w:r>
+        <w:t xml:space="preserve">st sich der Aufwand mit der </w:t>
+      </w:r>
+      <w:proofErr w:type="spellStart"/>
+      <w:r>
+        <w:t>Gauß</w:t>
+      </w:r>
+      <w:r>
+        <w:t>schen</w:t>
+      </w:r>
+      <w:proofErr w:type="spellEnd"/>
+      <w:r>
+        <w:t xml:space="preserve"> Summenformel beschreiben. </w:t>
       </w:r>
       <w:r>
         <w:t>((n² + n) / 2)</w:t>
@@ -2458,7 +2615,31 @@
         <w:spacing w:after="0" w:line="240" w:lineRule="auto"/>
       </w:pPr>
       <w:r>
-        <w:t>In Zeile 3 findet eine Addition und eine Zuweisung statt. Da dies in einem Prozessortakt statt findet werten wir dies als eine Operation. Diese findet (n² + n) / 2 mal statt. ((n² + n) / 2)</w:t>
+        <w:t xml:space="preserve">In Zeile 3 </w:t>
+      </w:r>
+      <w:proofErr w:type="gramStart"/>
+      <w:r>
+        <w:t>findet</w:t>
+      </w:r>
+      <w:proofErr w:type="gramEnd"/>
+      <w:r>
+        <w:t xml:space="preserve"> eine Addition und eine Zuweisung statt. Da dies in einem Prozessortakt </w:t>
+      </w:r>
+      <w:proofErr w:type="spellStart"/>
+      <w:r>
+        <w:t>statt findet</w:t>
+      </w:r>
+      <w:proofErr w:type="spellEnd"/>
+      <w:r>
+        <w:t xml:space="preserve"> werten wir dies als eine Operation. Diese findet (n² + n) / </w:t>
+      </w:r>
+      <w:proofErr w:type="gramStart"/>
+      <w:r>
+        <w:t>2 mal</w:t>
+      </w:r>
+      <w:proofErr w:type="gramEnd"/>
+      <w:r>
+        <w:t xml:space="preserve"> statt. ((n² + n) / 2)</w:t>
       </w:r>
     </w:p>
     <w:p>
@@ -2490,6 +2671,78 @@
       <w:r>
         <w:t>Zusammen beträgt die Laufzeit T(n² + 2n + 1)</w:t>
       </w:r>
+    </w:p>
+    <w:p>
+      <w:pPr>
+        <w:autoSpaceDE w:val="0"/>
+        <w:autoSpaceDN w:val="0"/>
+        <w:adjustRightInd w:val="0"/>
+        <w:spacing w:after="0" w:line="240" w:lineRule="auto"/>
+      </w:pPr>
+    </w:p>
+    <w:p>
+      <w:pPr>
+        <w:autoSpaceDE w:val="0"/>
+        <w:autoSpaceDN w:val="0"/>
+        <w:adjustRightInd w:val="0"/>
+        <w:spacing w:after="0" w:line="240" w:lineRule="auto"/>
+      </w:pPr>
+    </w:p>
+    <w:p>
+      <w:pPr>
+        <w:autoSpaceDE w:val="0"/>
+        <w:autoSpaceDN w:val="0"/>
+        <w:adjustRightInd w:val="0"/>
+        <w:spacing w:after="0" w:line="240" w:lineRule="auto"/>
+      </w:pPr>
+    </w:p>
+    <w:p>
+      <w:pPr>
+        <w:autoSpaceDE w:val="0"/>
+        <w:autoSpaceDN w:val="0"/>
+        <w:adjustRightInd w:val="0"/>
+        <w:spacing w:after="0" w:line="240" w:lineRule="auto"/>
+      </w:pPr>
+    </w:p>
+    <w:p>
+      <w:pPr>
+        <w:autoSpaceDE w:val="0"/>
+        <w:autoSpaceDN w:val="0"/>
+        <w:adjustRightInd w:val="0"/>
+        <w:spacing w:after="0" w:line="240" w:lineRule="auto"/>
+      </w:pPr>
+    </w:p>
+    <w:p>
+      <w:pPr>
+        <w:autoSpaceDE w:val="0"/>
+        <w:autoSpaceDN w:val="0"/>
+        <w:adjustRightInd w:val="0"/>
+        <w:spacing w:after="0" w:line="240" w:lineRule="auto"/>
+      </w:pPr>
+    </w:p>
+    <w:p>
+      <w:pPr>
+        <w:autoSpaceDE w:val="0"/>
+        <w:autoSpaceDN w:val="0"/>
+        <w:adjustRightInd w:val="0"/>
+        <w:spacing w:after="0" w:line="240" w:lineRule="auto"/>
+      </w:pPr>
+    </w:p>
+    <w:p>
+      <w:pPr>
+        <w:autoSpaceDE w:val="0"/>
+        <w:autoSpaceDN w:val="0"/>
+        <w:adjustRightInd w:val="0"/>
+        <w:spacing w:after="0" w:line="240" w:lineRule="auto"/>
+      </w:pPr>
+    </w:p>
+    <w:p>
+      <w:pPr>
+        <w:autoSpaceDE w:val="0"/>
+        <w:autoSpaceDN w:val="0"/>
+        <w:adjustRightInd w:val="0"/>
+        <w:spacing w:after="0" w:line="240" w:lineRule="auto"/>
+      </w:pPr>
     </w:p>
     <w:p>
       <w:pPr>
@@ -2521,7 +2774,92 @@
         </w:rPr>
         <w:t xml:space="preserve"> </w:t>
       </w:r>
-      <w:r>
+    </w:p>
+    <w:p>
+      <w:pPr>
+        <w:autoSpaceDE w:val="0"/>
+        <w:autoSpaceDN w:val="0"/>
+        <w:adjustRightInd w:val="0"/>
+        <w:spacing w:after="0" w:line="240" w:lineRule="auto"/>
+        <w:rPr>
+          <w:rFonts w:ascii="SFRM1095" w:hAnsi="SFRM1095" w:cs="SFRM1095"/>
+        </w:rPr>
+      </w:pPr>
+      <w:r>
+        <w:rPr>
+          <w:rFonts w:ascii="SFRM1095" w:hAnsi="SFRM1095" w:cs="SFRM1095"/>
+        </w:rPr>
+        <w:t xml:space="preserve">Vergleichen Sie die Laufzeit der </w:t>
+      </w:r>
+      <w:proofErr w:type="spellStart"/>
+      <w:r>
+        <w:rPr>
+          <w:rFonts w:ascii="SFRM1095" w:hAnsi="SFRM1095" w:cs="SFRM1095"/>
+        </w:rPr>
+        <w:t>Algotihmen</w:t>
+      </w:r>
+      <w:proofErr w:type="spellEnd"/>
+      <w:r>
+        <w:rPr>
+          <w:rFonts w:ascii="SFRM1095" w:hAnsi="SFRM1095" w:cs="SFRM1095"/>
+        </w:rPr>
+        <w:t xml:space="preserve"> in Abhängigkeit von </w:t>
+      </w:r>
+      <w:r>
+        <w:rPr>
+          <w:rFonts w:ascii="CMMI10" w:hAnsi="CMMI10" w:cs="CMMI10"/>
+        </w:rPr>
+        <w:t>k</w:t>
+      </w:r>
+      <w:r>
+        <w:rPr>
+          <w:rFonts w:ascii="SFRM1095" w:hAnsi="SFRM1095" w:cs="SFRM1095"/>
+        </w:rPr>
+        <w:t>! Machen Sie geeignete</w:t>
+      </w:r>
+    </w:p>
+    <w:p>
+      <w:pPr>
+        <w:autoSpaceDE w:val="0"/>
+        <w:autoSpaceDN w:val="0"/>
+        <w:adjustRightInd w:val="0"/>
+        <w:spacing w:after="0" w:line="240" w:lineRule="auto"/>
+        <w:rPr>
+          <w:noProof/>
+          <w:lang w:eastAsia="de-DE"/>
+        </w:rPr>
+      </w:pPr>
+      <w:proofErr w:type="spellStart"/>
+      <w:r>
+        <w:rPr>
+          <w:rFonts w:ascii="SFRM1095" w:hAnsi="SFRM1095" w:cs="SFRM1095"/>
+        </w:rPr>
+        <w:t>Experiemente</w:t>
+      </w:r>
+      <w:proofErr w:type="spellEnd"/>
+      <w:r>
+        <w:rPr>
+          <w:rFonts w:ascii="SFRM1095" w:hAnsi="SFRM1095" w:cs="SFRM1095"/>
+        </w:rPr>
+        <w:t xml:space="preserve"> und stellen Sie die beiden Laufzeiten graphisch dar.</w:t>
+      </w:r>
+    </w:p>
+    <w:p>
+      <w:pPr>
+        <w:autoSpaceDE w:val="0"/>
+        <w:autoSpaceDN w:val="0"/>
+        <w:adjustRightInd w:val="0"/>
+        <w:spacing w:after="0" w:line="240" w:lineRule="auto"/>
+        <w:rPr>
+          <w:noProof/>
+          <w:lang w:eastAsia="de-DE"/>
+        </w:rPr>
+      </w:pPr>
+      <w:r>
+        <w:rPr>
+          <w:noProof/>
+          <w:lang w:eastAsia="de-DE"/>
+        </w:rPr>
         <w:drawing>
           <wp:inline distT="0" distB="0" distL="0" distR="0">
             <wp:extent cx="5760720" cy="2854025"/>
@@ -2562,40 +2900,479 @@
       </w:pPr>
       <w:r>
         <w:rPr>
+          <w:rFonts w:ascii="SFRM1095" w:hAnsi="SFRM1095" w:cs="SFRM1095"/>
+        </w:rPr>
+        <w:t xml:space="preserve">Für welche Werte von </w:t>
+      </w:r>
+      <w:r>
+        <w:rPr>
+          <w:rFonts w:ascii="CMMI10" w:hAnsi="CMMI10" w:cs="CMMI10"/>
+        </w:rPr>
+        <w:t xml:space="preserve">x </w:t>
+      </w:r>
+      <w:r>
+        <w:rPr>
+          <w:rFonts w:ascii="SFRM1095" w:hAnsi="SFRM1095" w:cs="SFRM1095"/>
+        </w:rPr>
+        <w:t xml:space="preserve">und </w:t>
+      </w:r>
+      <w:r>
+        <w:rPr>
+          <w:rFonts w:ascii="CMMI10" w:hAnsi="CMMI10" w:cs="CMMI10"/>
+        </w:rPr>
+        <w:t xml:space="preserve">k </w:t>
+      </w:r>
+      <w:r>
+        <w:rPr>
+          <w:rFonts w:ascii="SFRM1095" w:hAnsi="SFRM1095" w:cs="SFRM1095"/>
+        </w:rPr>
+        <w:t>kommen die Implementation an ihre Grenzen?</w:t>
+      </w:r>
+    </w:p>
+    <w:p>
+      <w:pPr>
+        <w:autoSpaceDE w:val="0"/>
+        <w:autoSpaceDN w:val="0"/>
+        <w:adjustRightInd w:val="0"/>
+        <w:spacing w:after="0" w:line="240" w:lineRule="auto"/>
+        <w:rPr>
           <w:noProof/>
           <w:lang w:eastAsia="de-DE"/>
         </w:rPr>
-        <w:t>Die Obere Grenze von expOpt liegt bei 30 für eine Basis von 2.</w:t>
-      </w:r>
-    </w:p>
-    <w:p>
-      <w:pPr>
-        <w:autoSpaceDE w:val="0"/>
-        <w:autoSpaceDN w:val="0"/>
-        <w:adjustRightInd w:val="0"/>
-        <w:spacing w:after="0" w:line="240" w:lineRule="auto"/>
-      </w:pPr>
-      <w:r>
-        <w:t>Die Obere Grenze von opt liegt ebenso bei 30 für eine Basis von 2.</w:t>
-      </w:r>
-    </w:p>
-    <w:p>
-      <w:pPr>
-        <w:autoSpaceDE w:val="0"/>
-        <w:autoSpaceDN w:val="0"/>
-        <w:adjustRightInd w:val="0"/>
-        <w:spacing w:after="0" w:line="240" w:lineRule="auto"/>
-      </w:pPr>
-    </w:p>
-    <w:p>
-      <w:pPr>
-        <w:autoSpaceDE w:val="0"/>
-        <w:autoSpaceDN w:val="0"/>
-        <w:adjustRightInd w:val="0"/>
-        <w:spacing w:after="0" w:line="240" w:lineRule="auto"/>
-      </w:pPr>
-      <w:r>
-        <w:t>Daher ist die obere Grenze bei maxint der jeweiligen Sprache festzulegen.</w:t>
+      </w:pPr>
+    </w:p>
+    <w:p>
+      <w:pPr>
+        <w:autoSpaceDE w:val="0"/>
+        <w:autoSpaceDN w:val="0"/>
+        <w:adjustRightInd w:val="0"/>
+        <w:spacing w:after="0" w:line="240" w:lineRule="auto"/>
+        <w:rPr>
+          <w:noProof/>
+          <w:lang w:eastAsia="de-DE"/>
+        </w:rPr>
+      </w:pPr>
+      <w:r>
+        <w:rPr>
+          <w:noProof/>
+          <w:lang w:eastAsia="de-DE"/>
+        </w:rPr>
+        <w:t xml:space="preserve">Die Obere Grenze von expOpt liegt bei </w:t>
+      </w:r>
+      <w:r>
+        <w:rPr>
+          <w:noProof/>
+          <w:lang w:eastAsia="de-DE"/>
+        </w:rPr>
+        <w:t xml:space="preserve">k = </w:t>
+      </w:r>
+      <w:r>
+        <w:rPr>
+          <w:noProof/>
+          <w:lang w:eastAsia="de-DE"/>
+        </w:rPr>
+        <w:t>30 für</w:t>
+      </w:r>
+      <w:r>
+        <w:rPr>
+          <w:noProof/>
+          <w:lang w:eastAsia="de-DE"/>
+        </w:rPr>
+        <w:t xml:space="preserve"> n = 2</w:t>
+      </w:r>
+      <w:r>
+        <w:rPr>
+          <w:noProof/>
+          <w:lang w:eastAsia="de-DE"/>
+        </w:rPr>
+        <w:t>.</w:t>
+      </w:r>
+    </w:p>
+    <w:p>
+      <w:pPr>
+        <w:autoSpaceDE w:val="0"/>
+        <w:autoSpaceDN w:val="0"/>
+        <w:adjustRightInd w:val="0"/>
+        <w:spacing w:after="0" w:line="240" w:lineRule="auto"/>
+      </w:pPr>
+      <w:r>
+        <w:t xml:space="preserve">Die </w:t>
+      </w:r>
+      <w:proofErr w:type="spellStart"/>
+      <w:r>
+        <w:t>Obere</w:t>
+      </w:r>
+      <w:proofErr w:type="spellEnd"/>
+      <w:r>
+        <w:t xml:space="preserve"> Grenze von </w:t>
+      </w:r>
+      <w:proofErr w:type="spellStart"/>
+      <w:r>
+        <w:t>exp</w:t>
+      </w:r>
+      <w:proofErr w:type="spellEnd"/>
+      <w:r>
+        <w:t xml:space="preserve"> liegt ebenso bei </w:t>
+      </w:r>
+      <w:r>
+        <w:t xml:space="preserve">k = </w:t>
+      </w:r>
+      <w:r>
+        <w:t xml:space="preserve">30 für </w:t>
+      </w:r>
+      <w:r>
+        <w:t xml:space="preserve">n = </w:t>
+      </w:r>
+      <w:r>
+        <w:t>2.</w:t>
+      </w:r>
+    </w:p>
+    <w:p>
+      <w:pPr>
+        <w:autoSpaceDE w:val="0"/>
+        <w:autoSpaceDN w:val="0"/>
+        <w:adjustRightInd w:val="0"/>
+        <w:spacing w:after="0" w:line="240" w:lineRule="auto"/>
+      </w:pPr>
+      <w:r>
+        <w:t xml:space="preserve">Die </w:t>
+      </w:r>
+      <w:proofErr w:type="spellStart"/>
+      <w:r>
+        <w:t>Obere</w:t>
+      </w:r>
+      <w:proofErr w:type="spellEnd"/>
+      <w:r>
+        <w:t xml:space="preserve"> Grenze von </w:t>
+      </w:r>
+      <w:proofErr w:type="spellStart"/>
+      <w:r>
+        <w:t>expOpt</w:t>
+      </w:r>
+      <w:proofErr w:type="spellEnd"/>
+      <w:r>
+        <w:t xml:space="preserve"> liegt bei n = </w:t>
+      </w:r>
+      <w:r>
+        <w:rPr>
+          <w:rFonts w:ascii="Consolas" w:hAnsi="Consolas" w:cs="Consolas"/>
+          <w:color w:val="000000"/>
+          <w:sz w:val="20"/>
+          <w:szCs w:val="20"/>
+        </w:rPr>
+        <w:t>46340</w:t>
+      </w:r>
+      <w:r>
+        <w:t xml:space="preserve"> für k = 2.</w:t>
+      </w:r>
+    </w:p>
+    <w:p>
+      <w:pPr>
+        <w:autoSpaceDE w:val="0"/>
+        <w:autoSpaceDN w:val="0"/>
+        <w:adjustRightInd w:val="0"/>
+        <w:spacing w:after="0" w:line="240" w:lineRule="auto"/>
+      </w:pPr>
+      <w:r>
+        <w:t xml:space="preserve">Die </w:t>
+      </w:r>
+      <w:proofErr w:type="spellStart"/>
+      <w:r>
+        <w:t>Obere</w:t>
+      </w:r>
+      <w:proofErr w:type="spellEnd"/>
+      <w:r>
+        <w:t xml:space="preserve"> Grenze von</w:t>
+      </w:r>
+      <w:r>
+        <w:t xml:space="preserve"> </w:t>
+      </w:r>
+      <w:proofErr w:type="spellStart"/>
+      <w:r>
+        <w:t>exp</w:t>
+      </w:r>
+      <w:proofErr w:type="spellEnd"/>
+      <w:r>
+        <w:t xml:space="preserve"> liegt bei n = </w:t>
+      </w:r>
+      <w:r>
+        <w:rPr>
+          <w:rFonts w:ascii="Consolas" w:hAnsi="Consolas" w:cs="Consolas"/>
+          <w:color w:val="000000"/>
+          <w:sz w:val="20"/>
+          <w:szCs w:val="20"/>
+        </w:rPr>
+        <w:t>46340</w:t>
+      </w:r>
+      <w:r>
+        <w:t xml:space="preserve"> für k = 2.</w:t>
+      </w:r>
+    </w:p>
+    <w:p>
+      <w:pPr>
+        <w:autoSpaceDE w:val="0"/>
+        <w:autoSpaceDN w:val="0"/>
+        <w:adjustRightInd w:val="0"/>
+        <w:spacing w:after="0" w:line="240" w:lineRule="auto"/>
+      </w:pPr>
+    </w:p>
+    <w:p>
+      <w:pPr>
+        <w:autoSpaceDE w:val="0"/>
+        <w:autoSpaceDN w:val="0"/>
+        <w:adjustRightInd w:val="0"/>
+        <w:spacing w:after="0" w:line="240" w:lineRule="auto"/>
+      </w:pPr>
+      <w:r>
+        <w:t xml:space="preserve">Daraus ist zu entnehmen, dass die optimierte Version von </w:t>
+      </w:r>
+      <w:proofErr w:type="spellStart"/>
+      <w:r>
+        <w:t>expOpt</w:t>
+      </w:r>
+      <w:proofErr w:type="spellEnd"/>
+      <w:r>
+        <w:t xml:space="preserve"> keine höheren Zahlen benötigt, als </w:t>
+      </w:r>
+      <w:proofErr w:type="spellStart"/>
+      <w:r>
+        <w:t>exp</w:t>
+      </w:r>
+      <w:proofErr w:type="spellEnd"/>
+      <w:r>
+        <w:t xml:space="preserve"> und so </w:t>
+      </w:r>
+      <w:proofErr w:type="spellStart"/>
+      <w:r>
+        <w:t>die selben</w:t>
+      </w:r>
+      <w:proofErr w:type="spellEnd"/>
+      <w:r>
+        <w:t xml:space="preserve"> Grenzen hat wie </w:t>
+      </w:r>
+      <w:proofErr w:type="spellStart"/>
+      <w:r>
+        <w:t>exp</w:t>
+      </w:r>
+      <w:proofErr w:type="spellEnd"/>
+      <w:r>
+        <w:t xml:space="preserve">, </w:t>
+      </w:r>
+      <w:proofErr w:type="spellStart"/>
+      <w:r>
+        <w:t>daür</w:t>
+      </w:r>
+      <w:proofErr w:type="spellEnd"/>
+      <w:r>
+        <w:t xml:space="preserve"> aber wesentlich schneller ist.</w:t>
+      </w:r>
+    </w:p>
+    <w:p>
+      <w:pPr>
+        <w:autoSpaceDE w:val="0"/>
+        <w:autoSpaceDN w:val="0"/>
+        <w:adjustRightInd w:val="0"/>
+        <w:spacing w:after="0" w:line="240" w:lineRule="auto"/>
+      </w:pPr>
+    </w:p>
+    <w:p>
+      <w:pPr>
+        <w:autoSpaceDE w:val="0"/>
+        <w:autoSpaceDN w:val="0"/>
+        <w:adjustRightInd w:val="0"/>
+        <w:spacing w:after="0" w:line="240" w:lineRule="auto"/>
+      </w:pPr>
+      <w:r>
+        <w:br/>
+      </w:r>
+    </w:p>
+    <w:p>
+      <w:r>
+        <w:br w:type="page"/>
+      </w:r>
+    </w:p>
+    <w:p>
+      <w:pPr>
+        <w:autoSpaceDE w:val="0"/>
+        <w:autoSpaceDN w:val="0"/>
+        <w:adjustRightInd w:val="0"/>
+        <w:spacing w:after="0" w:line="240" w:lineRule="auto"/>
+      </w:pPr>
+      <w:r>
+        <w:lastRenderedPageBreak/>
+        <w:t>Aufgabe 4</w:t>
+      </w:r>
+    </w:p>
+    <w:p>
+      <w:pPr>
+        <w:autoSpaceDE w:val="0"/>
+        <w:autoSpaceDN w:val="0"/>
+        <w:adjustRightInd w:val="0"/>
+        <w:spacing w:after="0" w:line="240" w:lineRule="auto"/>
+      </w:pPr>
+    </w:p>
+    <w:p>
+      <w:pPr>
+        <w:autoSpaceDE w:val="0"/>
+        <w:autoSpaceDN w:val="0"/>
+        <w:adjustRightInd w:val="0"/>
+        <w:spacing w:after="0" w:line="240" w:lineRule="auto"/>
+        <w:rPr>
+          <w:rFonts w:ascii="SFRM1095" w:hAnsi="SFRM1095" w:cs="SFRM1095"/>
+        </w:rPr>
+      </w:pPr>
+      <w:r>
+        <w:rPr>
+          <w:rFonts w:ascii="SFRM1095" w:hAnsi="SFRM1095" w:cs="SFRM1095"/>
+        </w:rPr>
+        <w:t xml:space="preserve">Beide Implementation können auch dann eingesetzt werden, wenn </w:t>
+      </w:r>
+      <w:r>
+        <w:rPr>
+          <w:rFonts w:ascii="CMMI10" w:hAnsi="CMMI10" w:cs="CMMI10"/>
+        </w:rPr>
+        <w:t xml:space="preserve">x </w:t>
+      </w:r>
+      <w:r>
+        <w:rPr>
+          <w:rFonts w:ascii="SFRM1095" w:hAnsi="SFRM1095" w:cs="SFRM1095"/>
+        </w:rPr>
+        <w:t>keine Zahl, sondern</w:t>
+      </w:r>
+    </w:p>
+    <w:p>
+      <w:pPr>
+        <w:autoSpaceDE w:val="0"/>
+        <w:autoSpaceDN w:val="0"/>
+        <w:adjustRightInd w:val="0"/>
+        <w:spacing w:after="0" w:line="240" w:lineRule="auto"/>
+      </w:pPr>
+      <w:r>
+        <w:rPr>
+          <w:rFonts w:ascii="SFRM1095" w:hAnsi="SFRM1095" w:cs="SFRM1095"/>
+        </w:rPr>
+        <w:t>eine Matrix ist.</w:t>
+      </w:r>
+    </w:p>
+    <w:p>
+      <w:pPr>
+        <w:autoSpaceDE w:val="0"/>
+        <w:autoSpaceDN w:val="0"/>
+        <w:adjustRightInd w:val="0"/>
+        <w:spacing w:after="0" w:line="240" w:lineRule="auto"/>
+      </w:pPr>
+    </w:p>
+    <w:p>
+      <w:pPr>
+        <w:autoSpaceDE w:val="0"/>
+        <w:autoSpaceDN w:val="0"/>
+        <w:adjustRightInd w:val="0"/>
+        <w:spacing w:after="0" w:line="240" w:lineRule="auto"/>
+        <w:rPr>
+          <w:rFonts w:ascii="SFRM1095" w:hAnsi="SFRM1095" w:cs="SFRM1095"/>
+        </w:rPr>
+      </w:pPr>
+      <w:proofErr w:type="spellStart"/>
+      <w:r>
+        <w:rPr>
+          <w:rFonts w:ascii="SFRM1095" w:hAnsi="SFRM1095" w:cs="SFRM1095"/>
+        </w:rPr>
+        <w:t>Vergelichen</w:t>
+      </w:r>
+      <w:proofErr w:type="spellEnd"/>
+      <w:r>
+        <w:rPr>
+          <w:rFonts w:ascii="SFRM1095" w:hAnsi="SFRM1095" w:cs="SFRM1095"/>
+        </w:rPr>
+        <w:t xml:space="preserve"> Sie die Laufzeiten, indem Sie wieder quadratische</w:t>
+      </w:r>
+    </w:p>
+    <w:p>
+      <w:pPr>
+        <w:autoSpaceDE w:val="0"/>
+        <w:autoSpaceDN w:val="0"/>
+        <w:adjustRightInd w:val="0"/>
+        <w:spacing w:after="0" w:line="240" w:lineRule="auto"/>
+        <w:rPr>
+          <w:rFonts w:ascii="SFRM1095" w:hAnsi="SFRM1095" w:cs="SFRM1095"/>
+        </w:rPr>
+      </w:pPr>
+      <w:r>
+        <w:rPr>
+          <w:rFonts w:ascii="SFRM1095" w:hAnsi="SFRM1095" w:cs="SFRM1095"/>
+        </w:rPr>
+        <w:t>(geeignet große) Zufallsmatrizen erzeugen und diese Potenzieren.</w:t>
+      </w:r>
+    </w:p>
+    <w:p>
+      <w:pPr>
+        <w:autoSpaceDE w:val="0"/>
+        <w:autoSpaceDN w:val="0"/>
+        <w:adjustRightInd w:val="0"/>
+        <w:spacing w:after="0" w:line="240" w:lineRule="auto"/>
+        <w:rPr>
+          <w:rFonts w:ascii="SFRM1095" w:hAnsi="SFRM1095" w:cs="SFRM1095"/>
+        </w:rPr>
+      </w:pPr>
+    </w:p>
+    <w:p>
+      <w:pPr>
+        <w:autoSpaceDE w:val="0"/>
+        <w:autoSpaceDN w:val="0"/>
+        <w:adjustRightInd w:val="0"/>
+        <w:spacing w:after="0" w:line="240" w:lineRule="auto"/>
+        <w:rPr>
+          <w:rFonts w:ascii="SFRM1095" w:hAnsi="SFRM1095" w:cs="SFRM1095"/>
+        </w:rPr>
+      </w:pPr>
+      <w:r>
+        <w:rPr>
+          <w:rFonts w:ascii="SFRM1095" w:hAnsi="SFRM1095" w:cs="SFRM1095"/>
+        </w:rPr>
+        <w:t>Bei einer 6x6 Matrix in der List Implementation mit einer Potenzierung von 1 bis 100 sieht der Unterschied zwischen den beiden Algorithmen wie folgt aus</w:t>
+      </w:r>
+    </w:p>
+    <w:p>
+      <w:pPr>
+        <w:autoSpaceDE w:val="0"/>
+        <w:autoSpaceDN w:val="0"/>
+        <w:adjustRightInd w:val="0"/>
+        <w:spacing w:after="0" w:line="240" w:lineRule="auto"/>
+      </w:pPr>
+      <w:r>
+        <w:rPr>
+          <w:noProof/>
+          <w:lang w:eastAsia="de-DE"/>
+        </w:rPr>
+        <w:drawing>
+          <wp:anchor distT="0" distB="0" distL="114300" distR="114300" simplePos="0" relativeHeight="251658240" behindDoc="1" locked="0" layoutInCell="1" allowOverlap="1">
+            <wp:simplePos x="0" y="0"/>
+            <wp:positionH relativeFrom="column">
+              <wp:posOffset>-242570</wp:posOffset>
+            </wp:positionH>
+            <wp:positionV relativeFrom="paragraph">
+              <wp:posOffset>187960</wp:posOffset>
+            </wp:positionV>
+            <wp:extent cx="6122670" cy="2638425"/>
+            <wp:effectExtent l="19050" t="0" r="11430" b="0"/>
+            <wp:wrapTight wrapText="bothSides">
+              <wp:wrapPolygon edited="0">
+                <wp:start x="-67" y="0"/>
+                <wp:lineTo x="-67" y="21522"/>
+                <wp:lineTo x="21640" y="21522"/>
+                <wp:lineTo x="21640" y="0"/>
+                <wp:lineTo x="-67" y="0"/>
+              </wp:wrapPolygon>
+            </wp:wrapTight>
+            <wp:docPr id="2" name="Diagramm 1"/>
+            <wp:cNvGraphicFramePr/>
+            <a:graphic xmlns:a="http://schemas.openxmlformats.org/drawingml/2006/main">
+              <a:graphicData uri="http://schemas.openxmlformats.org/drawingml/2006/chart">
+                <c:chart xmlns:c="http://schemas.openxmlformats.org/drawingml/2006/chart" xmlns:r="http://schemas.openxmlformats.org/officeDocument/2006/relationships" r:id="rId5"/>
+              </a:graphicData>
+            </a:graphic>
+          </wp:anchor>
+        </w:drawing>
       </w:r>
     </w:p>
     <w:sectPr>
@@ -3193,24 +3970,24 @@
           </c:val>
         </c:ser>
         <c:marker val="1"/>
-        <c:axId val="53247360"/>
-        <c:axId val="53269632"/>
+        <c:axId val="71954816"/>
+        <c:axId val="50483200"/>
       </c:lineChart>
       <c:catAx>
-        <c:axId val="53247360"/>
+        <c:axId val="71954816"/>
         <c:scaling>
           <c:orientation val="minMax"/>
         </c:scaling>
         <c:axPos val="b"/>
         <c:tickLblPos val="nextTo"/>
-        <c:crossAx val="53269632"/>
+        <c:crossAx val="50483200"/>
         <c:crosses val="autoZero"/>
         <c:auto val="1"/>
         <c:lblAlgn val="ctr"/>
         <c:lblOffset val="100"/>
       </c:catAx>
       <c:valAx>
-        <c:axId val="53269632"/>
+        <c:axId val="50483200"/>
         <c:scaling>
           <c:orientation val="minMax"/>
         </c:scaling>
@@ -3218,7 +3995,710 @@
         <c:majorGridlines/>
         <c:numFmt formatCode="General" sourceLinked="1"/>
         <c:tickLblPos val="nextTo"/>
-        <c:crossAx val="53247360"/>
+        <c:crossAx val="71954816"/>
+        <c:crosses val="autoZero"/>
+        <c:crossBetween val="between"/>
+      </c:valAx>
+    </c:plotArea>
+    <c:legend>
+      <c:legendPos val="r"/>
+      <c:layout/>
+    </c:legend>
+    <c:plotVisOnly val="1"/>
+  </c:chart>
+  <c:externalData r:id="rId1"/>
+</c:chartSpace>
+</file>
+
+<file path=word/charts/chart2.xml><?xml version="1.0" encoding="utf-8"?>
+<c:chartSpace xmlns:c="http://schemas.openxmlformats.org/drawingml/2006/chart" xmlns:a="http://schemas.openxmlformats.org/drawingml/2006/main" xmlns:r="http://schemas.openxmlformats.org/officeDocument/2006/relationships">
+  <c:lang val="de-DE"/>
+  <c:chart>
+    <c:plotArea>
+      <c:layout/>
+      <c:lineChart>
+        <c:grouping val="standard"/>
+        <c:ser>
+          <c:idx val="0"/>
+          <c:order val="0"/>
+          <c:tx>
+            <c:strRef>
+              <c:f>Tabelle1!$A$1</c:f>
+              <c:strCache>
+                <c:ptCount val="1"/>
+                <c:pt idx="0">
+                  <c:v>pow</c:v>
+                </c:pt>
+              </c:strCache>
+            </c:strRef>
+          </c:tx>
+          <c:marker>
+            <c:symbol val="none"/>
+          </c:marker>
+          <c:val>
+            <c:numRef>
+              <c:f>Tabelle1!$A$2:$A$101</c:f>
+              <c:numCache>
+                <c:formatCode>#,##0</c:formatCode>
+                <c:ptCount val="100"/>
+                <c:pt idx="0">
+                  <c:v>8</c:v>
+                </c:pt>
+                <c:pt idx="1">
+                  <c:v>1737</c:v>
+                </c:pt>
+                <c:pt idx="2">
+                  <c:v>3466</c:v>
+                </c:pt>
+                <c:pt idx="3">
+                  <c:v>5195</c:v>
+                </c:pt>
+                <c:pt idx="4">
+                  <c:v>6924</c:v>
+                </c:pt>
+                <c:pt idx="5">
+                  <c:v>8653</c:v>
+                </c:pt>
+                <c:pt idx="6">
+                  <c:v>10382</c:v>
+                </c:pt>
+                <c:pt idx="7">
+                  <c:v>12111</c:v>
+                </c:pt>
+                <c:pt idx="8">
+                  <c:v>13840</c:v>
+                </c:pt>
+                <c:pt idx="9">
+                  <c:v>15569</c:v>
+                </c:pt>
+                <c:pt idx="10">
+                  <c:v>17298</c:v>
+                </c:pt>
+                <c:pt idx="11">
+                  <c:v>19027</c:v>
+                </c:pt>
+                <c:pt idx="12">
+                  <c:v>20756</c:v>
+                </c:pt>
+                <c:pt idx="13">
+                  <c:v>22485</c:v>
+                </c:pt>
+                <c:pt idx="14">
+                  <c:v>24214</c:v>
+                </c:pt>
+                <c:pt idx="15">
+                  <c:v>25943</c:v>
+                </c:pt>
+                <c:pt idx="16">
+                  <c:v>27672</c:v>
+                </c:pt>
+                <c:pt idx="17">
+                  <c:v>29401</c:v>
+                </c:pt>
+                <c:pt idx="18">
+                  <c:v>31130</c:v>
+                </c:pt>
+                <c:pt idx="19">
+                  <c:v>32859</c:v>
+                </c:pt>
+                <c:pt idx="20">
+                  <c:v>34588</c:v>
+                </c:pt>
+                <c:pt idx="21">
+                  <c:v>36317</c:v>
+                </c:pt>
+                <c:pt idx="22">
+                  <c:v>38046</c:v>
+                </c:pt>
+                <c:pt idx="23">
+                  <c:v>39775</c:v>
+                </c:pt>
+                <c:pt idx="24">
+                  <c:v>41504</c:v>
+                </c:pt>
+                <c:pt idx="25">
+                  <c:v>43233</c:v>
+                </c:pt>
+                <c:pt idx="26">
+                  <c:v>44962</c:v>
+                </c:pt>
+                <c:pt idx="27">
+                  <c:v>46691</c:v>
+                </c:pt>
+                <c:pt idx="28">
+                  <c:v>48420</c:v>
+                </c:pt>
+                <c:pt idx="29">
+                  <c:v>50149</c:v>
+                </c:pt>
+                <c:pt idx="30">
+                  <c:v>51878</c:v>
+                </c:pt>
+                <c:pt idx="31">
+                  <c:v>53607</c:v>
+                </c:pt>
+                <c:pt idx="32">
+                  <c:v>55336</c:v>
+                </c:pt>
+                <c:pt idx="33">
+                  <c:v>57065</c:v>
+                </c:pt>
+                <c:pt idx="34">
+                  <c:v>58794</c:v>
+                </c:pt>
+                <c:pt idx="35">
+                  <c:v>60523</c:v>
+                </c:pt>
+                <c:pt idx="36">
+                  <c:v>62252</c:v>
+                </c:pt>
+                <c:pt idx="37">
+                  <c:v>63981</c:v>
+                </c:pt>
+                <c:pt idx="38">
+                  <c:v>65710</c:v>
+                </c:pt>
+                <c:pt idx="39">
+                  <c:v>67439</c:v>
+                </c:pt>
+                <c:pt idx="40">
+                  <c:v>69168</c:v>
+                </c:pt>
+                <c:pt idx="41">
+                  <c:v>70897</c:v>
+                </c:pt>
+                <c:pt idx="42">
+                  <c:v>72626</c:v>
+                </c:pt>
+                <c:pt idx="43">
+                  <c:v>74355</c:v>
+                </c:pt>
+                <c:pt idx="44">
+                  <c:v>76084</c:v>
+                </c:pt>
+                <c:pt idx="45">
+                  <c:v>77813</c:v>
+                </c:pt>
+                <c:pt idx="46">
+                  <c:v>79542</c:v>
+                </c:pt>
+                <c:pt idx="47">
+                  <c:v>81271</c:v>
+                </c:pt>
+                <c:pt idx="48">
+                  <c:v>83000</c:v>
+                </c:pt>
+                <c:pt idx="49">
+                  <c:v>84729</c:v>
+                </c:pt>
+                <c:pt idx="50">
+                  <c:v>86458</c:v>
+                </c:pt>
+                <c:pt idx="51">
+                  <c:v>88187</c:v>
+                </c:pt>
+                <c:pt idx="52">
+                  <c:v>89916</c:v>
+                </c:pt>
+                <c:pt idx="53">
+                  <c:v>91645</c:v>
+                </c:pt>
+                <c:pt idx="54">
+                  <c:v>93374</c:v>
+                </c:pt>
+                <c:pt idx="55">
+                  <c:v>95103</c:v>
+                </c:pt>
+                <c:pt idx="56">
+                  <c:v>96832</c:v>
+                </c:pt>
+                <c:pt idx="57">
+                  <c:v>98561</c:v>
+                </c:pt>
+                <c:pt idx="58">
+                  <c:v>100290</c:v>
+                </c:pt>
+                <c:pt idx="59">
+                  <c:v>102019</c:v>
+                </c:pt>
+                <c:pt idx="60">
+                  <c:v>103748</c:v>
+                </c:pt>
+                <c:pt idx="61">
+                  <c:v>105477</c:v>
+                </c:pt>
+                <c:pt idx="62">
+                  <c:v>107206</c:v>
+                </c:pt>
+                <c:pt idx="63">
+                  <c:v>108935</c:v>
+                </c:pt>
+                <c:pt idx="64">
+                  <c:v>110664</c:v>
+                </c:pt>
+                <c:pt idx="65">
+                  <c:v>112393</c:v>
+                </c:pt>
+                <c:pt idx="66">
+                  <c:v>114122</c:v>
+                </c:pt>
+                <c:pt idx="67">
+                  <c:v>115851</c:v>
+                </c:pt>
+                <c:pt idx="68">
+                  <c:v>117580</c:v>
+                </c:pt>
+                <c:pt idx="69">
+                  <c:v>119309</c:v>
+                </c:pt>
+                <c:pt idx="70">
+                  <c:v>121038</c:v>
+                </c:pt>
+                <c:pt idx="71">
+                  <c:v>122767</c:v>
+                </c:pt>
+                <c:pt idx="72">
+                  <c:v>124496</c:v>
+                </c:pt>
+                <c:pt idx="73">
+                  <c:v>126225</c:v>
+                </c:pt>
+                <c:pt idx="74">
+                  <c:v>127954</c:v>
+                </c:pt>
+                <c:pt idx="75">
+                  <c:v>129683</c:v>
+                </c:pt>
+                <c:pt idx="76">
+                  <c:v>131412</c:v>
+                </c:pt>
+                <c:pt idx="77">
+                  <c:v>133141</c:v>
+                </c:pt>
+                <c:pt idx="78">
+                  <c:v>134870</c:v>
+                </c:pt>
+                <c:pt idx="79">
+                  <c:v>136599</c:v>
+                </c:pt>
+                <c:pt idx="80">
+                  <c:v>138328</c:v>
+                </c:pt>
+                <c:pt idx="81">
+                  <c:v>140057</c:v>
+                </c:pt>
+                <c:pt idx="82">
+                  <c:v>141786</c:v>
+                </c:pt>
+                <c:pt idx="83">
+                  <c:v>143515</c:v>
+                </c:pt>
+                <c:pt idx="84">
+                  <c:v>145244</c:v>
+                </c:pt>
+                <c:pt idx="85">
+                  <c:v>146973</c:v>
+                </c:pt>
+                <c:pt idx="86">
+                  <c:v>148702</c:v>
+                </c:pt>
+                <c:pt idx="87">
+                  <c:v>150431</c:v>
+                </c:pt>
+                <c:pt idx="88">
+                  <c:v>152160</c:v>
+                </c:pt>
+                <c:pt idx="89">
+                  <c:v>153889</c:v>
+                </c:pt>
+                <c:pt idx="90">
+                  <c:v>155618</c:v>
+                </c:pt>
+                <c:pt idx="91">
+                  <c:v>157347</c:v>
+                </c:pt>
+                <c:pt idx="92">
+                  <c:v>159076</c:v>
+                </c:pt>
+                <c:pt idx="93">
+                  <c:v>160805</c:v>
+                </c:pt>
+                <c:pt idx="94">
+                  <c:v>162534</c:v>
+                </c:pt>
+                <c:pt idx="95">
+                  <c:v>164263</c:v>
+                </c:pt>
+                <c:pt idx="96">
+                  <c:v>165992</c:v>
+                </c:pt>
+                <c:pt idx="97">
+                  <c:v>167721</c:v>
+                </c:pt>
+                <c:pt idx="98">
+                  <c:v>169450</c:v>
+                </c:pt>
+                <c:pt idx="99">
+                  <c:v>171179</c:v>
+                </c:pt>
+              </c:numCache>
+            </c:numRef>
+          </c:val>
+        </c:ser>
+        <c:ser>
+          <c:idx val="1"/>
+          <c:order val="1"/>
+          <c:tx>
+            <c:strRef>
+              <c:f>Tabelle1!$B$1</c:f>
+              <c:strCache>
+                <c:ptCount val="1"/>
+                <c:pt idx="0">
+                  <c:v>powOpt</c:v>
+                </c:pt>
+              </c:strCache>
+            </c:strRef>
+          </c:tx>
+          <c:marker>
+            <c:symbol val="none"/>
+          </c:marker>
+          <c:val>
+            <c:numRef>
+              <c:f>Tabelle1!$B$2:$B$101</c:f>
+              <c:numCache>
+                <c:formatCode>#,##0</c:formatCode>
+                <c:ptCount val="100"/>
+                <c:pt idx="0">
+                  <c:v>8</c:v>
+                </c:pt>
+                <c:pt idx="1">
+                  <c:v>1745</c:v>
+                </c:pt>
+                <c:pt idx="2">
+                  <c:v>1753</c:v>
+                </c:pt>
+                <c:pt idx="3">
+                  <c:v>3482</c:v>
+                </c:pt>
+                <c:pt idx="4">
+                  <c:v>1761</c:v>
+                </c:pt>
+                <c:pt idx="5">
+                  <c:v>3490</c:v>
+                </c:pt>
+                <c:pt idx="6">
+                  <c:v>3490</c:v>
+                </c:pt>
+                <c:pt idx="7">
+                  <c:v>5219</c:v>
+                </c:pt>
+                <c:pt idx="8">
+                  <c:v>1769</c:v>
+                </c:pt>
+                <c:pt idx="9">
+                  <c:v>3498</c:v>
+                </c:pt>
+                <c:pt idx="10">
+                  <c:v>3498</c:v>
+                </c:pt>
+                <c:pt idx="11">
+                  <c:v>5227</c:v>
+                </c:pt>
+                <c:pt idx="12">
+                  <c:v>3498</c:v>
+                </c:pt>
+                <c:pt idx="13">
+                  <c:v>5227</c:v>
+                </c:pt>
+                <c:pt idx="14">
+                  <c:v>5227</c:v>
+                </c:pt>
+                <c:pt idx="15">
+                  <c:v>6956</c:v>
+                </c:pt>
+                <c:pt idx="16">
+                  <c:v>1777</c:v>
+                </c:pt>
+                <c:pt idx="17">
+                  <c:v>3506</c:v>
+                </c:pt>
+                <c:pt idx="18">
+                  <c:v>3506</c:v>
+                </c:pt>
+                <c:pt idx="19">
+                  <c:v>5235</c:v>
+                </c:pt>
+                <c:pt idx="20">
+                  <c:v>3506</c:v>
+                </c:pt>
+                <c:pt idx="21">
+                  <c:v>5235</c:v>
+                </c:pt>
+                <c:pt idx="22">
+                  <c:v>5235</c:v>
+                </c:pt>
+                <c:pt idx="23">
+                  <c:v>6964</c:v>
+                </c:pt>
+                <c:pt idx="24">
+                  <c:v>3506</c:v>
+                </c:pt>
+                <c:pt idx="25">
+                  <c:v>5235</c:v>
+                </c:pt>
+                <c:pt idx="26">
+                  <c:v>5235</c:v>
+                </c:pt>
+                <c:pt idx="27">
+                  <c:v>6964</c:v>
+                </c:pt>
+                <c:pt idx="28">
+                  <c:v>5235</c:v>
+                </c:pt>
+                <c:pt idx="29">
+                  <c:v>6964</c:v>
+                </c:pt>
+                <c:pt idx="30">
+                  <c:v>6964</c:v>
+                </c:pt>
+                <c:pt idx="31">
+                  <c:v>8693</c:v>
+                </c:pt>
+                <c:pt idx="32">
+                  <c:v>1785</c:v>
+                </c:pt>
+                <c:pt idx="33">
+                  <c:v>3514</c:v>
+                </c:pt>
+                <c:pt idx="34">
+                  <c:v>3514</c:v>
+                </c:pt>
+                <c:pt idx="35">
+                  <c:v>5243</c:v>
+                </c:pt>
+                <c:pt idx="36">
+                  <c:v>3514</c:v>
+                </c:pt>
+                <c:pt idx="37">
+                  <c:v>5243</c:v>
+                </c:pt>
+                <c:pt idx="38">
+                  <c:v>5243</c:v>
+                </c:pt>
+                <c:pt idx="39">
+                  <c:v>6972</c:v>
+                </c:pt>
+                <c:pt idx="40">
+                  <c:v>3514</c:v>
+                </c:pt>
+                <c:pt idx="41">
+                  <c:v>5243</c:v>
+                </c:pt>
+                <c:pt idx="42">
+                  <c:v>5243</c:v>
+                </c:pt>
+                <c:pt idx="43">
+                  <c:v>6972</c:v>
+                </c:pt>
+                <c:pt idx="44">
+                  <c:v>5243</c:v>
+                </c:pt>
+                <c:pt idx="45">
+                  <c:v>6972</c:v>
+                </c:pt>
+                <c:pt idx="46">
+                  <c:v>6972</c:v>
+                </c:pt>
+                <c:pt idx="47">
+                  <c:v>8701</c:v>
+                </c:pt>
+                <c:pt idx="48">
+                  <c:v>3514</c:v>
+                </c:pt>
+                <c:pt idx="49">
+                  <c:v>5243</c:v>
+                </c:pt>
+                <c:pt idx="50">
+                  <c:v>5243</c:v>
+                </c:pt>
+                <c:pt idx="51">
+                  <c:v>6972</c:v>
+                </c:pt>
+                <c:pt idx="52">
+                  <c:v>5243</c:v>
+                </c:pt>
+                <c:pt idx="53">
+                  <c:v>6972</c:v>
+                </c:pt>
+                <c:pt idx="54">
+                  <c:v>6972</c:v>
+                </c:pt>
+                <c:pt idx="55">
+                  <c:v>8701</c:v>
+                </c:pt>
+                <c:pt idx="56">
+                  <c:v>5243</c:v>
+                </c:pt>
+                <c:pt idx="57">
+                  <c:v>6972</c:v>
+                </c:pt>
+                <c:pt idx="58">
+                  <c:v>6972</c:v>
+                </c:pt>
+                <c:pt idx="59">
+                  <c:v>8701</c:v>
+                </c:pt>
+                <c:pt idx="60">
+                  <c:v>6972</c:v>
+                </c:pt>
+                <c:pt idx="61">
+                  <c:v>8701</c:v>
+                </c:pt>
+                <c:pt idx="62">
+                  <c:v>8701</c:v>
+                </c:pt>
+                <c:pt idx="63">
+                  <c:v>10430</c:v>
+                </c:pt>
+                <c:pt idx="64">
+                  <c:v>1793</c:v>
+                </c:pt>
+                <c:pt idx="65">
+                  <c:v>3522</c:v>
+                </c:pt>
+                <c:pt idx="66">
+                  <c:v>3522</c:v>
+                </c:pt>
+                <c:pt idx="67">
+                  <c:v>5251</c:v>
+                </c:pt>
+                <c:pt idx="68">
+                  <c:v>3522</c:v>
+                </c:pt>
+                <c:pt idx="69">
+                  <c:v>5251</c:v>
+                </c:pt>
+                <c:pt idx="70">
+                  <c:v>5251</c:v>
+                </c:pt>
+                <c:pt idx="71">
+                  <c:v>6980</c:v>
+                </c:pt>
+                <c:pt idx="72">
+                  <c:v>3522</c:v>
+                </c:pt>
+                <c:pt idx="73">
+                  <c:v>5251</c:v>
+                </c:pt>
+                <c:pt idx="74">
+                  <c:v>5251</c:v>
+                </c:pt>
+                <c:pt idx="75">
+                  <c:v>6980</c:v>
+                </c:pt>
+                <c:pt idx="76">
+                  <c:v>5251</c:v>
+                </c:pt>
+                <c:pt idx="77">
+                  <c:v>6980</c:v>
+                </c:pt>
+                <c:pt idx="78">
+                  <c:v>6980</c:v>
+                </c:pt>
+                <c:pt idx="79">
+                  <c:v>8709</c:v>
+                </c:pt>
+                <c:pt idx="80">
+                  <c:v>3522</c:v>
+                </c:pt>
+                <c:pt idx="81">
+                  <c:v>5251</c:v>
+                </c:pt>
+                <c:pt idx="82">
+                  <c:v>5251</c:v>
+                </c:pt>
+                <c:pt idx="83">
+                  <c:v>6980</c:v>
+                </c:pt>
+                <c:pt idx="84">
+                  <c:v>5251</c:v>
+                </c:pt>
+                <c:pt idx="85">
+                  <c:v>6980</c:v>
+                </c:pt>
+                <c:pt idx="86">
+                  <c:v>6980</c:v>
+                </c:pt>
+                <c:pt idx="87">
+                  <c:v>8709</c:v>
+                </c:pt>
+                <c:pt idx="88">
+                  <c:v>5251</c:v>
+                </c:pt>
+                <c:pt idx="89">
+                  <c:v>6980</c:v>
+                </c:pt>
+                <c:pt idx="90">
+                  <c:v>6980</c:v>
+                </c:pt>
+                <c:pt idx="91">
+                  <c:v>8709</c:v>
+                </c:pt>
+                <c:pt idx="92">
+                  <c:v>6980</c:v>
+                </c:pt>
+                <c:pt idx="93">
+                  <c:v>8709</c:v>
+                </c:pt>
+                <c:pt idx="94">
+                  <c:v>8709</c:v>
+                </c:pt>
+                <c:pt idx="95">
+                  <c:v>10438</c:v>
+                </c:pt>
+                <c:pt idx="96">
+                  <c:v>3522</c:v>
+                </c:pt>
+                <c:pt idx="97">
+                  <c:v>5251</c:v>
+                </c:pt>
+                <c:pt idx="98">
+                  <c:v>5251</c:v>
+                </c:pt>
+                <c:pt idx="99">
+                  <c:v>6980</c:v>
+                </c:pt>
+              </c:numCache>
+            </c:numRef>
+          </c:val>
+        </c:ser>
+        <c:marker val="1"/>
+        <c:axId val="48885120"/>
+        <c:axId val="53101312"/>
+      </c:lineChart>
+      <c:catAx>
+        <c:axId val="48885120"/>
+        <c:scaling>
+          <c:orientation val="minMax"/>
+        </c:scaling>
+        <c:axPos val="b"/>
+        <c:tickLblPos val="nextTo"/>
+        <c:crossAx val="53101312"/>
+        <c:crosses val="autoZero"/>
+        <c:auto val="1"/>
+        <c:lblAlgn val="ctr"/>
+        <c:lblOffset val="100"/>
+      </c:catAx>
+      <c:valAx>
+        <c:axId val="53101312"/>
+        <c:scaling>
+          <c:orientation val="minMax"/>
+        </c:scaling>
+        <c:axPos val="l"/>
+        <c:majorGridlines/>
+        <c:numFmt formatCode="#,##0" sourceLinked="1"/>
+        <c:tickLblPos val="nextTo"/>
+        <c:crossAx val="48885120"/>
         <c:crosses val="autoZero"/>
         <c:crossBetween val="between"/>
       </c:valAx>

</xml_diff>